<commit_message>
Updated Shop and Index pages
</commit_message>
<xml_diff>
--- a/Documents/Images Sources.docx
+++ b/Documents/Images Sources.docx
@@ -46,6 +46,38 @@
             <w:rStyle w:val="Hyperlink"/>
           </w:rPr>
           <w:t>https://unsplash.com/photos/5FRTLSMwCfg</w:t>
+        </w:r>
+      </w:hyperlink>
+    </w:p>
+    <w:p/>
+    <w:p>
+      <w:r>
+        <w:t>straws-in-jar</w:t>
+      </w:r>
+    </w:p>
+    <w:p>
+      <w:hyperlink r:id="rId7" w:history="1">
+        <w:r>
+          <w:rPr>
+            <w:rStyle w:val="Hyperlink"/>
+          </w:rPr>
+          <w:t>https://unsplash.com/photos/LSJI4KPqwBk</w:t>
+        </w:r>
+      </w:hyperlink>
+    </w:p>
+    <w:p/>
+    <w:p>
+      <w:r>
+        <w:t>group-of-friends</w:t>
+      </w:r>
+    </w:p>
+    <w:p>
+      <w:hyperlink r:id="rId8" w:history="1">
+        <w:r>
+          <w:rPr>
+            <w:rStyle w:val="Hyperlink"/>
+          </w:rPr>
+          <w:t>https://unsplash.com/photos/AWu2De0kt_s</w:t>
         </w:r>
       </w:hyperlink>
     </w:p>

</xml_diff>